<commit_message>
Adjusted layout - tabs
</commit_message>
<xml_diff>
--- a/notes/WPD-KLAS-ShinyApp.docx
+++ b/notes/WPD-KLAS-ShinyApp.docx
@@ -19,7 +19,7 @@
           <w:noProof/>
         </w:rPr>
         <w:drawing>
-          <wp:anchor distT="0" distB="0" distL="114300" distR="114300" simplePos="0" relativeHeight="251660288" behindDoc="1" locked="0" layoutInCell="1" allowOverlap="1" wp14:anchorId="6E118B8A" wp14:editId="47C18950">
+          <wp:anchor distT="0" distB="0" distL="114300" distR="114300" simplePos="0" relativeHeight="251660288" behindDoc="1" locked="0" layoutInCell="1" allowOverlap="1" wp14:anchorId="6E118B8A" wp14:editId="4397AC28">
             <wp:simplePos x="0" y="0"/>
             <wp:positionH relativeFrom="page">
               <wp:posOffset>207010</wp:posOffset>
@@ -116,11 +116,11 @@
             <v:path o:extrusionok="f" gradientshapeok="t" o:connecttype="rect"/>
             <o:lock v:ext="edit" aspectratio="t"/>
           </v:shapetype>
-          <v:shape id="_x0000_s1026" type="#_x0000_t75" style="position:absolute;margin-left:-58.8pt;margin-top:38.6pt;width:705pt;height:281.15pt;z-index:251659264;mso-position-horizontal-relative:text;mso-position-vertical-relative:text">
+          <v:shape id="_x0000_s1026" type="#_x0000_t75" style="position:absolute;margin-left:-58.8pt;margin-top:38.6pt;width:756.55pt;height:272.5pt;z-index:251659264;mso-position-horizontal-relative:text;mso-position-vertical-relative:text">
             <v:imagedata r:id="rId10" o:title=""/>
             <w10:wrap type="square" side="right"/>
           </v:shape>
-          <o:OLEObject Type="Embed" ProgID="Excel.Sheet.12" ShapeID="_x0000_s1026" DrawAspect="Content" ObjectID="_1705254456" r:id="rId11"/>
+          <o:OLEObject Type="Embed" ProgID="Excel.Sheet.12" ShapeID="_x0000_s1026" DrawAspect="Content" ObjectID="_1705335948" r:id="rId11"/>
         </w:object>
       </w:r>
       <w:r>
@@ -8675,7 +8675,7 @@
           </a:br>
           <a:r>
             <a:rPr lang="en-GB"/>
-            <a:t>Project Managment</a:t>
+            <a:t>Project Management</a:t>
           </a:r>
           <a:br>
             <a:rPr lang="en-GB"/>
@@ -9322,7 +9322,7 @@
         <a:p>
           <a:r>
             <a:rPr lang="en-GB" b="1" u="sng"/>
-            <a:t>WP2.4</a:t>
+            <a:t>WP2.3.2</a:t>
           </a:r>
           <a:r>
             <a:rPr lang="en-GB"/>
@@ -11870,7 +11870,7 @@
           </a:br>
           <a:r>
             <a:rPr lang="en-GB" sz="700" kern="1200"/>
-            <a:t>Project Managment</a:t>
+            <a:t>Project Management</a:t>
           </a:r>
           <a:br>
             <a:rPr lang="en-GB" sz="700" kern="1200"/>
@@ -13706,7 +13706,7 @@
           </a:pPr>
           <a:r>
             <a:rPr lang="en-GB" sz="700" b="1" u="sng" kern="1200"/>
-            <a:t>WP2.4</a:t>
+            <a:t>WP2.3.2</a:t>
           </a:r>
           <a:r>
             <a:rPr lang="en-GB" sz="700" kern="1200"/>

</xml_diff>